<commit_message>
TS 5.3 Jatai Ghanam split 15/05/2023
</commit_message>
<xml_diff>
--- a/TS Jatai Ghanam Project/TS 5.3/TS 5.3 Ghanam Jatai Observations.docx
+++ b/TS Jatai Ghanam Project/TS 5.3/TS 5.3 Ghanam Jatai Observations.docx
@@ -685,6 +685,257 @@
         </w:rPr>
         <w:t>----------------------------------------------------------------------------------------</w:t>
       </w:r>
+    </w:p>
+    <w:p>
+      <w:pPr>
+        <w:autoSpaceDE w:val="0"/>
+        <w:autoSpaceDN w:val="0"/>
+        <w:adjustRightInd w:val="0"/>
+        <w:spacing w:line="240" w:lineRule="auto"/>
+        <w:rPr>
+          <w:rFonts w:cs="Arial"/>
+          <w:color w:val="000000"/>
+          <w:szCs w:val="28"/>
+          <w:lang w:bidi="ta-IN"/>
+          <w14:ligatures w14:val="standardContextual"/>
+        </w:rPr>
+      </w:pPr>
+    </w:p>
+    <w:p>
+      <w:pPr>
+        <w:autoSpaceDE w:val="0"/>
+        <w:autoSpaceDN w:val="0"/>
+        <w:adjustRightInd w:val="0"/>
+        <w:spacing w:line="240" w:lineRule="auto"/>
+        <w:rPr>
+          <w:rFonts w:cs="Arial"/>
+          <w:color w:val="000000"/>
+          <w:szCs w:val="28"/>
+          <w:lang w:bidi="ta-IN"/>
+          <w14:ligatures w14:val="standardContextual"/>
+        </w:rPr>
+      </w:pPr>
+      <w:r>
+        <w:rPr>
+          <w:rFonts w:cs="Arial"/>
+          <w:color w:val="000000"/>
+          <w:szCs w:val="28"/>
+          <w:lang w:bidi="ta-IN"/>
+          <w14:ligatures w14:val="standardContextual"/>
+        </w:rPr>
+        <w:t>(1)[P35] 5.3.8.1(1)-  CandA(gm)#si | upa# | (GS-5.3-20)</w:t>
+      </w:r>
+    </w:p>
+    <w:p>
+      <w:pPr>
+        <w:autoSpaceDE w:val="0"/>
+        <w:autoSpaceDN w:val="0"/>
+        <w:adjustRightInd w:val="0"/>
+        <w:spacing w:line="240" w:lineRule="auto"/>
+        <w:rPr>
+          <w:rFonts w:cs="Arial"/>
+          <w:color w:val="000000"/>
+          <w:szCs w:val="28"/>
+          <w:lang w:bidi="ta-IN"/>
+          <w14:ligatures w14:val="standardContextual"/>
+        </w:rPr>
+      </w:pPr>
+      <w:r>
+        <w:rPr>
+          <w:rFonts w:cs="Arial"/>
+          <w:color w:val="000000"/>
+          <w:szCs w:val="28"/>
+          <w:lang w:bidi="ta-IN"/>
+          <w14:ligatures w14:val="standardContextual"/>
+        </w:rPr>
+        <w:t>CandA(gm)#</w:t>
+      </w:r>
+      <w:r>
+        <w:rPr>
+          <w:rFonts w:cs="Arial"/>
+          <w:color w:val="FF0000"/>
+          <w:szCs w:val="28"/>
+          <w:lang w:bidi="ta-IN"/>
+          <w14:ligatures w14:val="standardContextual"/>
+        </w:rPr>
+        <w:t>siqdup</w:t>
+      </w:r>
+      <w:r>
+        <w:rPr>
+          <w:rFonts w:cs="Arial"/>
+          <w:color w:val="000000"/>
+          <w:szCs w:val="28"/>
+          <w:lang w:bidi="ta-IN"/>
+          <w14:ligatures w14:val="standardContextual"/>
+        </w:rPr>
+        <w:t>opaq CandA(gm)#siq CandA(gm)</w:t>
+      </w:r>
+      <w:r>
+        <w:rPr>
+          <w:rFonts w:cs="Arial"/>
+          <w:color w:val="FF0000"/>
+          <w:szCs w:val="28"/>
+          <w:highlight w:val="yellow"/>
+          <w:lang w:bidi="ta-IN"/>
+          <w14:ligatures w14:val="standardContextual"/>
+        </w:rPr>
+        <w:t>#siqdu</w:t>
+      </w:r>
+      <w:r>
+        <w:rPr>
+          <w:rFonts w:cs="Arial"/>
+          <w:color w:val="000000"/>
+          <w:szCs w:val="28"/>
+          <w:lang w:bidi="ta-IN"/>
+          <w14:ligatures w14:val="standardContextual"/>
+        </w:rPr>
+        <w:t xml:space="preserve">pa# | </w:t>
+      </w:r>
+    </w:p>
+    <w:p>
+      <w:pPr>
+        <w:autoSpaceDE w:val="0"/>
+        <w:autoSpaceDN w:val="0"/>
+        <w:adjustRightInd w:val="0"/>
+        <w:spacing w:line="240" w:lineRule="auto"/>
+        <w:rPr>
+          <w:rFonts w:cs="Arial"/>
+          <w:color w:val="000000"/>
+          <w:szCs w:val="28"/>
+          <w:lang w:bidi="ta-IN"/>
+          <w14:ligatures w14:val="standardContextual"/>
+        </w:rPr>
+      </w:pPr>
+      <w:r>
+        <w:rPr>
+          <w:rFonts w:cs="Arial"/>
+          <w:color w:val="000000"/>
+          <w:szCs w:val="28"/>
+          <w:lang w:bidi="ta-IN"/>
+          <w14:ligatures w14:val="standardContextual"/>
+        </w:rPr>
+        <w:t>Observation : same system error as above in Sandhi</w:t>
+      </w:r>
+    </w:p>
+    <w:p>
+      <w:pPr>
+        <w:autoSpaceDE w:val="0"/>
+        <w:autoSpaceDN w:val="0"/>
+        <w:adjustRightInd w:val="0"/>
+        <w:spacing w:line="240" w:lineRule="auto"/>
+        <w:rPr>
+          <w:rFonts w:cs="Arial"/>
+          <w:color w:val="000000"/>
+          <w:szCs w:val="28"/>
+          <w:lang w:bidi="ta-IN"/>
+          <w14:ligatures w14:val="standardContextual"/>
+        </w:rPr>
+      </w:pPr>
+    </w:p>
+    <w:p>
+      <w:pPr>
+        <w:autoSpaceDE w:val="0"/>
+        <w:autoSpaceDN w:val="0"/>
+        <w:adjustRightInd w:val="0"/>
+        <w:spacing w:line="240" w:lineRule="auto"/>
+        <w:rPr>
+          <w:rFonts w:cs="Arial"/>
+          <w:color w:val="000000"/>
+          <w:szCs w:val="28"/>
+          <w:lang w:bidi="ta-IN"/>
+          <w14:ligatures w14:val="standardContextual"/>
+        </w:rPr>
+      </w:pPr>
+      <w:r>
+        <w:rPr>
+          <w:rFonts w:cs="Arial"/>
+          <w:color w:val="000000"/>
+          <w:szCs w:val="28"/>
+          <w:lang w:bidi="ta-IN"/>
+          <w14:ligatures w14:val="standardContextual"/>
+        </w:rPr>
+        <w:t>(52)[P36] 5.3.8.2(44)-  CandA(gm)#si | upa# |</w:t>
+      </w:r>
+    </w:p>
+    <w:p>
+      <w:pPr>
+        <w:autoSpaceDE w:val="0"/>
+        <w:autoSpaceDN w:val="0"/>
+        <w:adjustRightInd w:val="0"/>
+        <w:spacing w:line="240" w:lineRule="auto"/>
+        <w:rPr>
+          <w:rFonts w:cs="Arial"/>
+          <w:color w:val="000000"/>
+          <w:szCs w:val="28"/>
+          <w:lang w:bidi="ta-IN"/>
+          <w14:ligatures w14:val="standardContextual"/>
+        </w:rPr>
+      </w:pPr>
+      <w:r>
+        <w:rPr>
+          <w:rFonts w:cs="Arial"/>
+          <w:color w:val="000000"/>
+          <w:szCs w:val="28"/>
+          <w:lang w:bidi="ta-IN"/>
+          <w14:ligatures w14:val="standardContextual"/>
+        </w:rPr>
+        <w:t>CandA(gm)#</w:t>
+      </w:r>
+      <w:r>
+        <w:rPr>
+          <w:rFonts w:cs="Arial"/>
+          <w:color w:val="FF0000"/>
+          <w:szCs w:val="28"/>
+          <w:lang w:bidi="ta-IN"/>
+          <w14:ligatures w14:val="standardContextual"/>
+        </w:rPr>
+        <w:t>siqdup</w:t>
+      </w:r>
+      <w:r>
+        <w:rPr>
+          <w:rFonts w:cs="Arial"/>
+          <w:color w:val="000000"/>
+          <w:szCs w:val="28"/>
+          <w:lang w:bidi="ta-IN"/>
+          <w14:ligatures w14:val="standardContextual"/>
+        </w:rPr>
+        <w:t>opaq CandA(gm)#siq CandA(gm</w:t>
+      </w:r>
+      <w:r>
+        <w:rPr>
+          <w:rFonts w:cs="Arial"/>
+          <w:color w:val="FF0000"/>
+          <w:szCs w:val="28"/>
+          <w:lang w:bidi="ta-IN"/>
+          <w14:ligatures w14:val="standardContextual"/>
+        </w:rPr>
+        <w:t>)#siqdup</w:t>
+      </w:r>
+      <w:r>
+        <w:rPr>
+          <w:rFonts w:cs="Arial"/>
+          <w:color w:val="000000"/>
+          <w:szCs w:val="28"/>
+          <w:lang w:bidi="ta-IN"/>
+          <w14:ligatures w14:val="standardContextual"/>
+        </w:rPr>
+        <w:t>a# |</w:t>
+      </w:r>
+    </w:p>
+    <w:p>
+      <w:pPr>
+        <w:autoSpaceDE w:val="0"/>
+        <w:autoSpaceDN w:val="0"/>
+        <w:adjustRightInd w:val="0"/>
+        <w:spacing w:line="240" w:lineRule="auto"/>
+        <w:rPr>
+          <w:rFonts w:cs="Arial"/>
+          <w:color w:val="000000"/>
+          <w:szCs w:val="28"/>
+          <w:lang w:bidi="ta-IN"/>
+          <w14:ligatures w14:val="standardContextual"/>
+        </w:rPr>
+      </w:pPr>
     </w:p>
     <w:p>
       <w:pPr>

</xml_diff>